<commit_message>
UC1 - Find Recipe updated with N/A
</commit_message>
<xml_diff>
--- a/Use Cases/UC1 - Find Recipe.docx
+++ b/Use Cases/UC1 - Find Recipe.docx
@@ -1078,7 +1078,6 @@
           <w:rFonts w:eastAsia="Times New Roman" w:cstheme="minorHAnsi"/>
           <w:sz w:val="24"/>
           <w:szCs w:val="24"/>
-          <w:lang/>
         </w:rPr>
       </w:pPr>
     </w:p>
@@ -1124,7 +1123,6 @@
                 <w:rFonts w:eastAsia="Times New Roman" w:cstheme="minorHAnsi"/>
                 <w:sz w:val="24"/>
                 <w:szCs w:val="24"/>
-                <w:lang/>
               </w:rPr>
             </w:pPr>
             <w:bookmarkStart w:id="0" w:name="_Hlk26784389"/>
@@ -1134,7 +1132,6 @@
                 <w:b/>
                 <w:bCs/>
                 <w:color w:val="000000"/>
-                <w:lang/>
               </w:rPr>
               <w:t>Use Case Section</w:t>
             </w:r>
@@ -1165,7 +1162,6 @@
                 <w:rFonts w:eastAsia="Times New Roman" w:cstheme="minorHAnsi"/>
                 <w:sz w:val="24"/>
                 <w:szCs w:val="24"/>
-                <w:lang/>
               </w:rPr>
             </w:pPr>
             <w:r>
@@ -1174,7 +1170,6 @@
                 <w:b/>
                 <w:bCs/>
                 <w:color w:val="000000"/>
-                <w:lang/>
               </w:rPr>
               <w:t>Comment</w:t>
             </w:r>
@@ -1208,7 +1203,6 @@
                 <w:b/>
                 <w:bCs/>
                 <w:color w:val="000000"/>
-                <w:lang/>
               </w:rPr>
             </w:pPr>
           </w:p>
@@ -1238,7 +1232,6 @@
                 <w:b/>
                 <w:bCs/>
                 <w:color w:val="000000"/>
-                <w:lang/>
               </w:rPr>
             </w:pPr>
           </w:p>
@@ -1269,7 +1262,6 @@
                 <w:rFonts w:eastAsia="Times New Roman" w:cstheme="minorHAnsi"/>
                 <w:sz w:val="24"/>
                 <w:szCs w:val="24"/>
-                <w:lang/>
               </w:rPr>
             </w:pPr>
             <w:r>
@@ -1278,7 +1270,6 @@
                 <w:b/>
                 <w:bCs/>
                 <w:color w:val="000000"/>
-                <w:lang/>
               </w:rPr>
               <w:t>Use Case Name</w:t>
             </w:r>
@@ -1305,13 +1296,11 @@
               <w:spacing w:after="0" w:line="240" w:lineRule="auto"/>
               <w:rPr>
                 <w:rFonts w:eastAsia="Times New Roman" w:cstheme="minorHAnsi"/>
-                <w:lang/>
               </w:rPr>
             </w:pPr>
             <w:r>
               <w:rPr>
                 <w:rFonts w:eastAsia="Times New Roman" w:cstheme="minorHAnsi"/>
-                <w:lang/>
               </w:rPr>
               <w:t>Find recipe</w:t>
             </w:r>
@@ -1343,7 +1332,6 @@
                 <w:rFonts w:eastAsia="Times New Roman" w:cstheme="minorHAnsi"/>
                 <w:sz w:val="24"/>
                 <w:szCs w:val="24"/>
-                <w:lang/>
               </w:rPr>
             </w:pPr>
             <w:r>
@@ -1352,7 +1340,6 @@
                 <w:b/>
                 <w:bCs/>
                 <w:color w:val="000000"/>
-                <w:lang/>
               </w:rPr>
               <w:t>Scope</w:t>
             </w:r>
@@ -1379,13 +1366,11 @@
               <w:spacing w:after="0" w:line="240" w:lineRule="auto"/>
               <w:rPr>
                 <w:rFonts w:eastAsia="Times New Roman" w:cstheme="minorHAnsi"/>
-                <w:lang/>
               </w:rPr>
             </w:pPr>
             <w:r>
               <w:rPr>
                 <w:rFonts w:eastAsia="Times New Roman" w:cstheme="minorHAnsi"/>
-                <w:lang/>
               </w:rPr>
               <w:t>Ideal Food application</w:t>
             </w:r>
@@ -1417,7 +1402,6 @@
                 <w:rFonts w:eastAsia="Times New Roman" w:cstheme="minorHAnsi"/>
                 <w:sz w:val="24"/>
                 <w:szCs w:val="24"/>
-                <w:lang/>
               </w:rPr>
             </w:pPr>
             <w:r>
@@ -1426,7 +1410,6 @@
                 <w:b/>
                 <w:bCs/>
                 <w:color w:val="000000"/>
-                <w:lang/>
               </w:rPr>
               <w:t>Level</w:t>
             </w:r>
@@ -1453,18 +1436,14 @@
               <w:spacing w:after="0" w:line="240" w:lineRule="auto"/>
               <w:rPr>
                 <w:rFonts w:eastAsia="Times New Roman" w:cstheme="minorHAnsi"/>
-                <w:lang/>
               </w:rPr>
             </w:pPr>
             <w:r>
               <w:rPr>
                 <w:rFonts w:eastAsia="Times New Roman" w:cstheme="minorHAnsi"/>
-                <w:lang/>
               </w:rPr>
               <w:t>User goal</w:t>
             </w:r>
-            <w:bookmarkStart w:id="1" w:name="_GoBack"/>
-            <w:bookmarkEnd w:id="1"/>
           </w:p>
         </w:tc>
       </w:tr>
@@ -1493,7 +1472,6 @@
                 <w:rFonts w:eastAsia="Times New Roman" w:cstheme="minorHAnsi"/>
                 <w:sz w:val="24"/>
                 <w:szCs w:val="24"/>
-                <w:lang/>
               </w:rPr>
             </w:pPr>
             <w:r>
@@ -1502,7 +1480,6 @@
                 <w:b/>
                 <w:bCs/>
                 <w:color w:val="000000"/>
-                <w:lang/>
               </w:rPr>
               <w:t>Primary Actor</w:t>
             </w:r>
@@ -1529,13 +1506,11 @@
               <w:spacing w:after="0" w:line="240" w:lineRule="auto"/>
               <w:rPr>
                 <w:rFonts w:eastAsia="Times New Roman" w:cstheme="minorHAnsi"/>
-                <w:lang/>
               </w:rPr>
             </w:pPr>
             <w:r>
               <w:rPr>
                 <w:rFonts w:eastAsia="Times New Roman" w:cstheme="minorHAnsi"/>
-                <w:lang/>
               </w:rPr>
               <w:t>Application user</w:t>
             </w:r>
@@ -1567,7 +1542,6 @@
                 <w:rFonts w:eastAsia="Times New Roman" w:cstheme="minorHAnsi"/>
                 <w:sz w:val="24"/>
                 <w:szCs w:val="24"/>
-                <w:lang/>
               </w:rPr>
             </w:pPr>
             <w:r>
@@ -1576,7 +1550,6 @@
                 <w:b/>
                 <w:bCs/>
                 <w:color w:val="000000"/>
-                <w:lang/>
               </w:rPr>
               <w:t>Stakeholders and Interest</w:t>
             </w:r>
@@ -1603,13 +1576,11 @@
               <w:spacing w:after="0" w:line="240" w:lineRule="auto"/>
               <w:rPr>
                 <w:rFonts w:eastAsia="Times New Roman" w:cstheme="minorHAnsi"/>
-                <w:lang/>
               </w:rPr>
             </w:pPr>
             <w:r>
               <w:rPr>
                 <w:rFonts w:eastAsia="Times New Roman" w:cstheme="minorHAnsi"/>
-                <w:lang/>
               </w:rPr>
               <w:t>Application user, developer</w:t>
             </w:r>
@@ -1641,7 +1612,6 @@
                 <w:rFonts w:eastAsia="Times New Roman" w:cstheme="minorHAnsi"/>
                 <w:sz w:val="24"/>
                 <w:szCs w:val="24"/>
-                <w:lang/>
               </w:rPr>
             </w:pPr>
             <w:r>
@@ -1650,7 +1620,6 @@
                 <w:b/>
                 <w:bCs/>
                 <w:color w:val="000000"/>
-                <w:lang/>
               </w:rPr>
               <w:t>Preconditions</w:t>
             </w:r>
@@ -1715,7 +1684,6 @@
                 <w:rFonts w:eastAsia="Times New Roman" w:cstheme="minorHAnsi"/>
                 <w:sz w:val="24"/>
                 <w:szCs w:val="24"/>
-                <w:lang/>
               </w:rPr>
             </w:pPr>
             <w:r>
@@ -1724,7 +1692,6 @@
                 <w:b/>
                 <w:bCs/>
                 <w:color w:val="000000"/>
-                <w:lang/>
               </w:rPr>
               <w:t>Success Guarantee</w:t>
             </w:r>
@@ -1789,7 +1756,6 @@
                 <w:rFonts w:eastAsia="Times New Roman" w:cstheme="minorHAnsi"/>
                 <w:sz w:val="24"/>
                 <w:szCs w:val="24"/>
-                <w:lang/>
               </w:rPr>
             </w:pPr>
             <w:r>
@@ -1798,7 +1764,6 @@
                 <w:b/>
                 <w:bCs/>
                 <w:color w:val="000000"/>
-                <w:lang/>
               </w:rPr>
               <w:lastRenderedPageBreak/>
               <w:t>Main Success Scenario</w:t>
@@ -2119,7 +2084,6 @@
                 <w:rFonts w:eastAsia="Times New Roman" w:cstheme="minorHAnsi"/>
                 <w:sz w:val="24"/>
                 <w:szCs w:val="24"/>
-                <w:lang/>
               </w:rPr>
             </w:pPr>
             <w:r>
@@ -2128,7 +2092,6 @@
                 <w:b/>
                 <w:bCs/>
                 <w:color w:val="000000"/>
-                <w:lang/>
               </w:rPr>
               <w:t>Extensions</w:t>
             </w:r>
@@ -2166,15 +2129,7 @@
                 <w:color w:val="000000"/>
                 <w:lang w:val="en-US"/>
               </w:rPr>
-              <w:t>2</w:t>
-            </w:r>
-            <w:r>
-              <w:rPr>
-                <w:rFonts w:asciiTheme="minorHAnsi" w:hAnsiTheme="minorHAnsi" w:cstheme="minorHAnsi"/>
-                <w:color w:val="000000"/>
-                <w:lang w:val="en-US"/>
-              </w:rPr>
-              <w:t xml:space="preserve">a. </w:t>
+              <w:t xml:space="preserve">2a. </w:t>
             </w:r>
             <w:r>
               <w:rPr>
@@ -2336,7 +2291,6 @@
                 <w:rFonts w:eastAsia="Times New Roman" w:cstheme="minorHAnsi"/>
                 <w:sz w:val="24"/>
                 <w:szCs w:val="24"/>
-                <w:lang/>
               </w:rPr>
             </w:pPr>
             <w:r>
@@ -2345,7 +2299,6 @@
                 <w:b/>
                 <w:bCs/>
                 <w:color w:val="000000"/>
-                <w:lang/>
               </w:rPr>
               <w:t>Special Requirements</w:t>
             </w:r>
@@ -2410,7 +2363,6 @@
                 <w:rFonts w:eastAsia="Times New Roman" w:cstheme="minorHAnsi"/>
                 <w:sz w:val="24"/>
                 <w:szCs w:val="24"/>
-                <w:lang/>
               </w:rPr>
             </w:pPr>
             <w:r>
@@ -2419,7 +2371,6 @@
                 <w:b/>
                 <w:bCs/>
                 <w:color w:val="000000"/>
-                <w:lang/>
               </w:rPr>
               <w:t>Technology and Data Variations</w:t>
             </w:r>
@@ -2500,7 +2451,6 @@
                 <w:rFonts w:eastAsia="Times New Roman" w:cstheme="minorHAnsi"/>
                 <w:sz w:val="24"/>
                 <w:szCs w:val="24"/>
-                <w:lang/>
               </w:rPr>
             </w:pPr>
             <w:r>
@@ -2509,7 +2459,6 @@
                 <w:b/>
                 <w:bCs/>
                 <w:color w:val="000000"/>
-                <w:lang/>
               </w:rPr>
               <w:t>Frequency of Occurrence</w:t>
             </w:r>
@@ -2581,7 +2530,6 @@
                 <w:rFonts w:eastAsia="Times New Roman" w:cstheme="minorHAnsi"/>
                 <w:sz w:val="24"/>
                 <w:szCs w:val="24"/>
-                <w:lang/>
               </w:rPr>
             </w:pPr>
             <w:r>
@@ -2590,7 +2538,6 @@
                 <w:b/>
                 <w:bCs/>
                 <w:color w:val="000000"/>
-                <w:lang/>
               </w:rPr>
               <w:t>Miscellaneous</w:t>
             </w:r>
@@ -2618,9 +2565,16 @@
               <w:spacing w:after="0" w:line="240" w:lineRule="auto"/>
               <w:rPr>
                 <w:rFonts w:eastAsia="Times New Roman" w:cstheme="minorHAnsi"/>
-                <w:lang/>
               </w:rPr>
             </w:pPr>
+            <w:r>
+              <w:rPr>
+                <w:rFonts w:eastAsia="Times New Roman" w:cstheme="minorHAnsi"/>
+              </w:rPr>
+              <w:t>N/A</w:t>
+            </w:r>
+            <w:bookmarkStart w:id="1" w:name="_GoBack"/>
+            <w:bookmarkEnd w:id="1"/>
           </w:p>
         </w:tc>
       </w:tr>

</xml_diff>